<commit_message>
(tablas)someday I gonna kill someone for this shit...
</commit_message>
<xml_diff>
--- a/DONE.docx
+++ b/DONE.docx
@@ -100,7 +100,7 @@
           <w:rFonts w:ascii="Times New Roman" w:eastAsia="Times New Roman" w:hAnsi="Times New Roman" w:cs="Times New Roman"/>
           <w:sz w:val="24"/>
           <w:szCs w:val="24"/>
-          <w:highlight w:val="lightGray"/>
+          <w:highlight w:val="yellow"/>
           <w:lang w:eastAsia="es-CO"/>
         </w:rPr>
       </w:pPr>
@@ -109,7 +109,7 @@
           <w:rFonts w:ascii="Arial" w:eastAsia="Times New Roman" w:hAnsi="Arial" w:cs="Arial"/>
           <w:sz w:val="24"/>
           <w:szCs w:val="24"/>
-          <w:highlight w:val="lightGray"/>
+          <w:highlight w:val="yellow"/>
           <w:lang w:eastAsia="es-CO"/>
         </w:rPr>
         <w:t xml:space="preserve">(8 </w:t>
@@ -120,7 +120,7 @@
           <w:rFonts w:ascii="Arial" w:eastAsia="Times New Roman" w:hAnsi="Arial" w:cs="Arial"/>
           <w:sz w:val="24"/>
           <w:szCs w:val="24"/>
-          <w:highlight w:val="lightGray"/>
+          <w:highlight w:val="yellow"/>
           <w:lang w:eastAsia="es-CO"/>
         </w:rPr>
         <w:t>%)A</w:t>
@@ -131,7 +131,7 @@
           <w:rFonts w:ascii="Arial" w:eastAsia="Times New Roman" w:hAnsi="Arial" w:cs="Arial"/>
           <w:sz w:val="24"/>
           <w:szCs w:val="24"/>
-          <w:highlight w:val="lightGray"/>
+          <w:highlight w:val="yellow"/>
           <w:lang w:eastAsia="es-CO"/>
         </w:rPr>
         <w:t xml:space="preserve"> partir del diseño existente, analice el impacto que representa la introducción de los nuevos requerimientos y restricciones a nivel del modelo conceptual. Realice los cambios necesarios en su modelo relacional para respetar las reglas de negocio y asegurar la calidad </w:t>
@@ -142,7 +142,7 @@
           <w:rFonts w:ascii="Arial" w:eastAsia="Times New Roman" w:hAnsi="Arial" w:cs="Arial"/>
           <w:sz w:val="24"/>
           <w:szCs w:val="24"/>
-          <w:highlight w:val="lightGray"/>
+          <w:highlight w:val="yellow"/>
           <w:lang w:eastAsia="es-CO"/>
         </w:rPr>
         <w:t>del mismo</w:t>
@@ -153,7 +153,7 @@
           <w:rFonts w:ascii="Arial" w:eastAsia="Times New Roman" w:hAnsi="Arial" w:cs="Arial"/>
           <w:sz w:val="24"/>
           <w:szCs w:val="24"/>
-          <w:highlight w:val="lightGray"/>
+          <w:highlight w:val="yellow"/>
           <w:lang w:eastAsia="es-CO"/>
         </w:rPr>
         <w:t xml:space="preserve">. Tenga en cuenta los comentarios recibidos en la sustentación de la iteración anterior. Documente el diseño y las decisiones tomadas para crear los elementos de la base de datos que da el respaldo de persistencia a la aplicación, a partir del modelo conceptual. Incluya un listado con las tablas generadas en la base de datos, utilizando los estándares </w:t>
@@ -164,7 +164,7 @@
           <w:rFonts w:ascii="Arial" w:eastAsia="Times New Roman" w:hAnsi="Arial" w:cs="Arial"/>
           <w:sz w:val="24"/>
           <w:szCs w:val="24"/>
-          <w:highlight w:val="lightGray"/>
+          <w:highlight w:val="yellow"/>
           <w:lang w:eastAsia="es-CO"/>
         </w:rPr>
         <w:t>establecidosy</w:t>
@@ -175,7 +175,7 @@
           <w:rFonts w:ascii="Arial" w:eastAsia="Times New Roman" w:hAnsi="Arial" w:cs="Arial"/>
           <w:sz w:val="24"/>
           <w:szCs w:val="24"/>
-          <w:highlight w:val="lightGray"/>
+          <w:highlight w:val="yellow"/>
           <w:lang w:eastAsia="es-CO"/>
         </w:rPr>
         <w:t xml:space="preserve"> buenas prácticas ilustrados en Parranderos-</w:t>
@@ -186,7 +186,7 @@
           <w:rFonts w:ascii="Arial" w:eastAsia="Times New Roman" w:hAnsi="Arial" w:cs="Arial"/>
           <w:sz w:val="24"/>
           <w:szCs w:val="24"/>
-          <w:highlight w:val="lightGray"/>
+          <w:highlight w:val="yellow"/>
           <w:lang w:eastAsia="es-CO"/>
         </w:rPr>
         <w:t>JDO</w:t>
@@ -197,7 +197,7 @@
           <w:rFonts w:ascii="Arial" w:eastAsia="Times New Roman" w:hAnsi="Arial" w:cs="Arial"/>
           <w:sz w:val="24"/>
           <w:szCs w:val="24"/>
-          <w:highlight w:val="lightGray"/>
+          <w:highlight w:val="yellow"/>
           <w:lang w:eastAsia="es-CO"/>
         </w:rPr>
         <w:t xml:space="preserve">. Este listado, resultado de una consulta </w:t>
@@ -209,7 +209,7 @@
           <w:rFonts w:ascii="Arial" w:eastAsia="Times New Roman" w:hAnsi="Arial" w:cs="Arial"/>
           <w:sz w:val="24"/>
           <w:szCs w:val="24"/>
-          <w:highlight w:val="lightGray"/>
+          <w:highlight w:val="yellow"/>
           <w:lang w:eastAsia="es-CO"/>
         </w:rPr>
         <w:t>SQL,debe</w:t>
@@ -221,7 +221,7 @@
           <w:rFonts w:ascii="Arial" w:eastAsia="Times New Roman" w:hAnsi="Arial" w:cs="Arial"/>
           <w:sz w:val="24"/>
           <w:szCs w:val="24"/>
-          <w:highlight w:val="lightGray"/>
+          <w:highlight w:val="yellow"/>
           <w:lang w:eastAsia="es-CO"/>
         </w:rPr>
         <w:t xml:space="preserve"> incluir el nombre de la tabla, el nombre y </w:t>
@@ -232,7 +232,7 @@
           <w:rFonts w:ascii="Arial" w:eastAsia="Times New Roman" w:hAnsi="Arial" w:cs="Arial"/>
           <w:sz w:val="24"/>
           <w:szCs w:val="24"/>
-          <w:highlight w:val="lightGray"/>
+          <w:highlight w:val="yellow"/>
           <w:lang w:eastAsia="es-CO"/>
         </w:rPr>
         <w:t>eltipo</w:t>
@@ -243,7 +243,7 @@
           <w:rFonts w:ascii="Arial" w:eastAsia="Times New Roman" w:hAnsi="Arial" w:cs="Arial"/>
           <w:sz w:val="24"/>
           <w:szCs w:val="24"/>
-          <w:highlight w:val="lightGray"/>
+          <w:highlight w:val="yellow"/>
           <w:lang w:eastAsia="es-CO"/>
         </w:rPr>
         <w:t xml:space="preserve"> de dato de sus </w:t>
@@ -254,7 +254,7 @@
           <w:rFonts w:ascii="Arial" w:eastAsia="Times New Roman" w:hAnsi="Arial" w:cs="Arial"/>
           <w:sz w:val="24"/>
           <w:szCs w:val="24"/>
-          <w:highlight w:val="lightGray"/>
+          <w:highlight w:val="yellow"/>
           <w:lang w:eastAsia="es-CO"/>
         </w:rPr>
         <w:t>campos,así</w:t>
@@ -265,14 +265,14 @@
           <w:rFonts w:ascii="Arial" w:eastAsia="Times New Roman" w:hAnsi="Arial" w:cs="Arial"/>
           <w:sz w:val="24"/>
           <w:szCs w:val="24"/>
-          <w:highlight w:val="lightGray"/>
+          <w:highlight w:val="yellow"/>
           <w:lang w:eastAsia="es-CO"/>
         </w:rPr>
         <w:t xml:space="preserve"> como los nombres de restricciones de llaves primarias, llaves foráneas y de chequeo. </w:t>
       </w:r>
       <w:r>
         <w:rPr>
-          <w:highlight w:val="lightGray"/>
+          <w:highlight w:val="yellow"/>
           <w:lang w:eastAsia="es-CO"/>
         </w:rPr>
         <w:sym w:font="Symbol" w:char="F0FC"/>
@@ -282,7 +282,7 @@
           <w:rFonts w:ascii="Arial" w:eastAsia="Times New Roman" w:hAnsi="Arial" w:cs="Arial"/>
           <w:sz w:val="24"/>
           <w:szCs w:val="24"/>
-          <w:highlight w:val="lightGray"/>
+          <w:highlight w:val="yellow"/>
           <w:lang w:eastAsia="es-CO"/>
         </w:rPr>
         <w:t>Sea claro en mencionar explícitamente los cambios relevantes entre su diseño entregado en la iteración anterior y esta.</w:t>
@@ -368,23 +368,21 @@
           <w:rFonts w:ascii="Arial" w:hAnsi="Arial" w:cs="Arial"/>
           <w:highlight w:val="yellow"/>
         </w:rPr>
-        <w:t xml:space="preserve">(10 </w:t>
-      </w:r>
-      <w:proofErr w:type="gramStart"/>
-      <w:r>
-        <w:rPr>
-          <w:rFonts w:ascii="Arial" w:hAnsi="Arial" w:cs="Arial"/>
-          <w:highlight w:val="yellow"/>
-        </w:rPr>
-        <w:t>%)Documente</w:t>
-      </w:r>
-      <w:proofErr w:type="gramEnd"/>
-      <w:r>
-        <w:rPr>
-          <w:rFonts w:ascii="Arial" w:hAnsi="Arial" w:cs="Arial"/>
-          <w:highlight w:val="yellow"/>
-        </w:rPr>
-        <w:t xml:space="preserve"> la lógica de los nuevos requerimientos a desarrollar, descritos en la sección de caso de estudio de este documento. En este punto se requiere definir los mecanismos que utiliza para garantizar las propiedades </w:t>
+        <w:t>(10 %)</w:t>
+      </w:r>
+      <w:r>
+        <w:rPr>
+          <w:rFonts w:ascii="Arial" w:hAnsi="Arial" w:cs="Arial"/>
+          <w:highlight w:val="yellow"/>
+        </w:rPr>
+        <w:t xml:space="preserve"> </w:t>
+      </w:r>
+      <w:r>
+        <w:rPr>
+          <w:rFonts w:ascii="Arial" w:hAnsi="Arial" w:cs="Arial"/>
+          <w:highlight w:val="yellow"/>
+        </w:rPr>
+        <w:t xml:space="preserve">Documente la lógica de los nuevos requerimientos a desarrollar, descritos en la sección de caso de estudio de este documento. En este punto se requiere definir los mecanismos que utiliza para garantizar las propiedades </w:t>
       </w:r>
       <w:proofErr w:type="spellStart"/>
       <w:r>
@@ -567,14 +565,16 @@
           <w:rFonts w:ascii="Times New Roman" w:eastAsia="Times New Roman" w:hAnsi="Times New Roman" w:cs="Times New Roman"/>
           <w:sz w:val="24"/>
           <w:szCs w:val="24"/>
-          <w:highlight w:val="lightGray"/>
-          <w:lang w:eastAsia="es-CO"/>
-        </w:rPr>
-      </w:pPr>
-      <w:r>
-        <w:rPr>
-          <w:rFonts w:ascii="Arial" w:hAnsi="Arial" w:cs="Arial"/>
-          <w:highlight w:val="lightGray"/>
+          <w:highlight w:val="yellow"/>
+          <w:lang w:eastAsia="es-CO"/>
+        </w:rPr>
+      </w:pPr>
+      <w:bookmarkStart w:id="0" w:name="_GoBack"/>
+      <w:bookmarkEnd w:id="0"/>
+      <w:r>
+        <w:rPr>
+          <w:rFonts w:ascii="Arial" w:hAnsi="Arial" w:cs="Arial"/>
+          <w:highlight w:val="yellow"/>
         </w:rPr>
         <w:t xml:space="preserve">Ajuste las tablas creadas en Oracle </w:t>
       </w:r>
@@ -582,7 +582,7 @@
       <w:r>
         <w:rPr>
           <w:rFonts w:ascii="Arial" w:hAnsi="Arial" w:cs="Arial"/>
-          <w:highlight w:val="lightGray"/>
+          <w:highlight w:val="yellow"/>
         </w:rPr>
         <w:t>de acuerdo a</w:t>
       </w:r>
@@ -590,7 +590,7 @@
       <w:r>
         <w:rPr>
           <w:rFonts w:ascii="Arial" w:hAnsi="Arial" w:cs="Arial"/>
-          <w:highlight w:val="lightGray"/>
+          <w:highlight w:val="yellow"/>
         </w:rPr>
         <w:t xml:space="preserve"> las decisiones del punto anterior.</w:t>
       </w:r>
@@ -958,8 +958,6 @@
         </w:rPr>
         <w:t xml:space="preserve"> </w:t>
       </w:r>
-      <w:bookmarkStart w:id="0" w:name="_GoBack"/>
-      <w:bookmarkEnd w:id="0"/>
       <w:r>
         <w:rPr>
           <w:rFonts w:ascii="Arial" w:hAnsi="Arial" w:cs="Arial"/>
@@ -2016,21 +2014,6 @@
 </file>
 
 <file path=customXml/item1.xml><?xml version="1.0" encoding="utf-8"?>
-<p:properties xmlns:p="http://schemas.microsoft.com/office/2006/metadata/properties" xmlns:xsi="http://www.w3.org/2001/XMLSchema-instance" xmlns:pc="http://schemas.microsoft.com/office/infopath/2007/PartnerControls">
-  <documentManagement/>
-</p:properties>
-</file>
-
-<file path=customXml/item2.xml><?xml version="1.0" encoding="utf-8"?>
-<?mso-contentType ?>
-<FormTemplates xmlns="http://schemas.microsoft.com/sharepoint/v3/contenttype/forms">
-  <Display>DocumentLibraryForm</Display>
-  <Edit>DocumentLibraryForm</Edit>
-  <New>DocumentLibraryForm</New>
-</FormTemplates>
-</file>
-
-<file path=customXml/item3.xml><?xml version="1.0" encoding="utf-8"?>
 <ct:contentTypeSchema xmlns:ct="http://schemas.microsoft.com/office/2006/metadata/contentType" xmlns:ma="http://schemas.microsoft.com/office/2006/metadata/properties/metaAttributes" ct:_="" ma:_="" ma:contentTypeName="Documento" ma:contentTypeID="0x010100AE4BC586D35CBE47B92D9A1D3AD4E616" ma:contentTypeVersion="12" ma:contentTypeDescription="Crear nuevo documento." ma:contentTypeScope="" ma:versionID="fd0d6bec22e68fca5c69f14d30fd773c">
   <xsd:schema xmlns:xsd="http://www.w3.org/2001/XMLSchema" xmlns:xs="http://www.w3.org/2001/XMLSchema" xmlns:p="http://schemas.microsoft.com/office/2006/metadata/properties" xmlns:ns3="12bf98e4-0a42-4161-9b26-afa6114a2eca" xmlns:ns4="e0cf9105-842a-470c-b38f-79a8d9aac8c4" targetNamespace="http://schemas.microsoft.com/office/2006/metadata/properties" ma:root="true" ma:fieldsID="dbf9aaab33cfe274e5662a939b066bb2" ns3:_="" ns4:_="">
     <xsd:import namespace="12bf98e4-0a42-4161-9b26-afa6114a2eca"/>
@@ -2247,24 +2230,22 @@
 </ct:contentTypeSchema>
 </file>
 
-<file path=customXml/itemProps1.xml><?xml version="1.0" encoding="utf-8"?>
-<ds:datastoreItem xmlns:ds="http://schemas.openxmlformats.org/officeDocument/2006/customXml" ds:itemID="{667717F3-D361-4694-A7D2-98BD5DACFB92}">
-  <ds:schemaRefs>
-    <ds:schemaRef ds:uri="http://schemas.microsoft.com/office/2006/metadata/properties"/>
-    <ds:schemaRef ds:uri="http://schemas.microsoft.com/office/infopath/2007/PartnerControls"/>
-  </ds:schemaRefs>
-</ds:datastoreItem>
+<file path=customXml/item2.xml><?xml version="1.0" encoding="utf-8"?>
+<?mso-contentType ?>
+<FormTemplates xmlns="http://schemas.microsoft.com/sharepoint/v3/contenttype/forms">
+  <Display>DocumentLibraryForm</Display>
+  <Edit>DocumentLibraryForm</Edit>
+  <New>DocumentLibraryForm</New>
+</FormTemplates>
 </file>
 
-<file path=customXml/itemProps2.xml><?xml version="1.0" encoding="utf-8"?>
-<ds:datastoreItem xmlns:ds="http://schemas.openxmlformats.org/officeDocument/2006/customXml" ds:itemID="{94D875A7-317A-4CD4-B274-D7C17B03B6D1}">
-  <ds:schemaRefs>
-    <ds:schemaRef ds:uri="http://schemas.microsoft.com/sharepoint/v3/contenttype/forms"/>
-  </ds:schemaRefs>
-</ds:datastoreItem>
+<file path=customXml/item3.xml><?xml version="1.0" encoding="utf-8"?>
+<p:properties xmlns:p="http://schemas.microsoft.com/office/2006/metadata/properties" xmlns:xsi="http://www.w3.org/2001/XMLSchema-instance" xmlns:pc="http://schemas.microsoft.com/office/infopath/2007/PartnerControls">
+  <documentManagement/>
+</p:properties>
 </file>
 
-<file path=customXml/itemProps3.xml><?xml version="1.0" encoding="utf-8"?>
+<file path=customXml/itemProps1.xml><?xml version="1.0" encoding="utf-8"?>
 <ds:datastoreItem xmlns:ds="http://schemas.openxmlformats.org/officeDocument/2006/customXml" ds:itemID="{645FD989-120F-483E-8D9B-72420A096FD7}">
   <ds:schemaRefs>
     <ds:schemaRef ds:uri="http://schemas.microsoft.com/office/2006/metadata/contentType"/>
@@ -2281,4 +2262,21 @@
     <ds:schemaRef ds:uri="http://schemas.microsoft.com/internal/obd"/>
   </ds:schemaRefs>
 </ds:datastoreItem>
+</file>
+
+<file path=customXml/itemProps2.xml><?xml version="1.0" encoding="utf-8"?>
+<ds:datastoreItem xmlns:ds="http://schemas.openxmlformats.org/officeDocument/2006/customXml" ds:itemID="{94D875A7-317A-4CD4-B274-D7C17B03B6D1}">
+  <ds:schemaRefs>
+    <ds:schemaRef ds:uri="http://schemas.microsoft.com/sharepoint/v3/contenttype/forms"/>
+  </ds:schemaRefs>
+</ds:datastoreItem>
+</file>
+
+<file path=customXml/itemProps3.xml><?xml version="1.0" encoding="utf-8"?>
+<ds:datastoreItem xmlns:ds="http://schemas.openxmlformats.org/officeDocument/2006/customXml" ds:itemID="{667717F3-D361-4694-A7D2-98BD5DACFB92}">
+  <ds:schemaRefs>
+    <ds:schemaRef ds:uri="http://schemas.microsoft.com/office/2006/metadata/properties"/>
+    <ds:schemaRef ds:uri="http://schemas.microsoft.com/office/infopath/2007/PartnerControls"/>
+  </ds:schemaRefs>
+</ds:datastoreItem>
 </file>
</xml_diff>